<commit_message>
Terraform backend file  added
</commit_message>
<xml_diff>
--- a/Terraform_Notes/TerraformNotes_docx.docx
+++ b/Terraform_Notes/TerraformNotes_docx.docx
@@ -4,8 +4,6 @@
   <w:body>
     <w:p>
       <w:pPr>
-        <w:pStyle w:val="Heading2"/>
-        <w:jc w:val="center"/>
         <w:rPr>
           <w:sz w:val="28"/>
           <w:szCs w:val="28"/>
@@ -1444,7 +1442,6 @@
       </w:pPr>
       <w:r>
         <w:rPr>
-          <w:rFonts w:ascii="Courier New" w:hAnsi="Courier New" w:cs="Courier New"/>
           <w:noProof/>
           <w:sz w:val="28"/>
           <w:szCs w:val="28"/>
@@ -1742,6 +1739,7 @@
         <w:rPr>
           <w:b/>
           <w:bCs/>
+          <w:noProof/>
           <w:sz w:val="28"/>
           <w:szCs w:val="28"/>
         </w:rPr>
@@ -1939,115 +1937,98 @@
     <w:p>
       <w:pPr>
         <w:rPr>
+          <w:sz w:val="28"/>
+          <w:szCs w:val="28"/>
+        </w:rPr>
+      </w:pPr>
+      <w:r>
+        <w:rPr>
+          <w:b/>
+          <w:bCs/>
+          <w:sz w:val="28"/>
+          <w:szCs w:val="28"/>
+        </w:rPr>
+        <w:t>Variable</w:t>
+      </w:r>
+    </w:p>
+    <w:p>
+      <w:pPr>
+        <w:rPr>
+          <w:sz w:val="28"/>
+          <w:szCs w:val="28"/>
+        </w:rPr>
+      </w:pPr>
+      <w:r>
+        <w:rPr>
+          <w:b/>
+          <w:bCs/>
+          <w:sz w:val="28"/>
+          <w:szCs w:val="28"/>
+        </w:rPr>
+        <w:t>Description:</w:t>
+      </w:r>
+      <w:r>
+        <w:rPr>
+          <w:sz w:val="28"/>
+          <w:szCs w:val="28"/>
+        </w:rPr>
+        <w:t xml:space="preserve"> Variables allow you to parameterize your Terraform configurations, making them more flexible and reusable.</w:t>
+      </w:r>
+    </w:p>
+    <w:p>
+      <w:pPr>
+        <w:rPr>
+          <w:sz w:val="28"/>
+          <w:szCs w:val="28"/>
+        </w:rPr>
+      </w:pPr>
+      <w:r>
+        <w:rPr>
+          <w:b/>
+          <w:bCs/>
+          <w:sz w:val="28"/>
+          <w:szCs w:val="28"/>
+        </w:rPr>
+        <w:lastRenderedPageBreak/>
+        <w:t>Example:</w:t>
+      </w:r>
+      <w:r>
+        <w:rPr>
+          <w:sz w:val="28"/>
+          <w:szCs w:val="28"/>
+        </w:rPr>
+        <w:t xml:space="preserve"> Defining region and instance type as variables.</w:t>
+      </w:r>
+    </w:p>
+    <w:p>
+      <w:pPr>
+        <w:rPr>
+          <w:sz w:val="28"/>
+          <w:szCs w:val="28"/>
+        </w:rPr>
+      </w:pPr>
+      <w:r>
+        <w:rPr>
+          <w:b/>
+          <w:bCs/>
+          <w:sz w:val="28"/>
+          <w:szCs w:val="28"/>
+        </w:rPr>
+        <w:t>Configuration Example:</w:t>
+      </w:r>
+    </w:p>
+    <w:p>
+      <w:pPr>
+        <w:rPr>
           <w:rFonts w:ascii="Courier New" w:hAnsi="Courier New" w:cs="Courier New"/>
           <w:sz w:val="28"/>
           <w:szCs w:val="28"/>
         </w:rPr>
       </w:pPr>
-    </w:p>
-    <w:p>
-      <w:pPr>
+      <w:r>
         <w:rPr>
           <w:rFonts w:ascii="Courier New" w:hAnsi="Courier New" w:cs="Courier New"/>
-          <w:sz w:val="28"/>
-          <w:szCs w:val="28"/>
-        </w:rPr>
-      </w:pPr>
-    </w:p>
-    <w:p>
-      <w:pPr>
-        <w:rPr>
-          <w:sz w:val="28"/>
-          <w:szCs w:val="28"/>
-        </w:rPr>
-      </w:pPr>
-      <w:r>
-        <w:rPr>
-          <w:b/>
-          <w:bCs/>
-          <w:sz w:val="28"/>
-          <w:szCs w:val="28"/>
-        </w:rPr>
-        <w:lastRenderedPageBreak/>
-        <w:t>Variable</w:t>
-      </w:r>
-    </w:p>
-    <w:p>
-      <w:pPr>
-        <w:rPr>
-          <w:sz w:val="28"/>
-          <w:szCs w:val="28"/>
-        </w:rPr>
-      </w:pPr>
-      <w:r>
-        <w:rPr>
-          <w:b/>
-          <w:bCs/>
-          <w:sz w:val="28"/>
-          <w:szCs w:val="28"/>
-        </w:rPr>
-        <w:t>Description:</w:t>
-      </w:r>
-      <w:r>
-        <w:rPr>
-          <w:sz w:val="28"/>
-          <w:szCs w:val="28"/>
-        </w:rPr>
-        <w:t xml:space="preserve"> Variables allow you to parameterize your Terraform configurations, making them more flexible and reusable.</w:t>
-      </w:r>
-    </w:p>
-    <w:p>
-      <w:pPr>
-        <w:rPr>
-          <w:sz w:val="28"/>
-          <w:szCs w:val="28"/>
-        </w:rPr>
-      </w:pPr>
-      <w:r>
-        <w:rPr>
-          <w:b/>
-          <w:bCs/>
-          <w:sz w:val="28"/>
-          <w:szCs w:val="28"/>
-        </w:rPr>
-        <w:t>Example:</w:t>
-      </w:r>
-      <w:r>
-        <w:rPr>
-          <w:sz w:val="28"/>
-          <w:szCs w:val="28"/>
-        </w:rPr>
-        <w:t xml:space="preserve"> Defining region and instance type as variables.</w:t>
-      </w:r>
-    </w:p>
-    <w:p>
-      <w:pPr>
-        <w:rPr>
-          <w:sz w:val="28"/>
-          <w:szCs w:val="28"/>
-        </w:rPr>
-      </w:pPr>
-      <w:r>
-        <w:rPr>
-          <w:b/>
-          <w:bCs/>
-          <w:sz w:val="28"/>
-          <w:szCs w:val="28"/>
-        </w:rPr>
-        <w:t>Configuration Example:</w:t>
-      </w:r>
-    </w:p>
-    <w:p>
-      <w:pPr>
-        <w:rPr>
-          <w:rFonts w:ascii="Courier New" w:hAnsi="Courier New" w:cs="Courier New"/>
-          <w:sz w:val="28"/>
-          <w:szCs w:val="28"/>
-        </w:rPr>
-      </w:pPr>
-      <w:r>
-        <w:rPr>
-          <w:rFonts w:ascii="Courier New" w:hAnsi="Courier New" w:cs="Courier New"/>
+          <w:noProof/>
           <w:sz w:val="28"/>
           <w:szCs w:val="28"/>
         </w:rPr>
@@ -2279,15 +2260,322 @@
           <w:sz w:val="28"/>
           <w:szCs w:val="28"/>
         </w:rPr>
+        <w:t>Description:</w:t>
+      </w:r>
+      <w:r>
+        <w:rPr>
+          <w:sz w:val="28"/>
+          <w:szCs w:val="28"/>
+        </w:rPr>
+        <w:t xml:space="preserve"> The state file (</w:t>
+      </w:r>
+      <w:r>
+        <w:rPr>
+          <w:rFonts w:ascii="Courier New" w:hAnsi="Courier New" w:cs="Courier New"/>
+          <w:sz w:val="28"/>
+          <w:szCs w:val="28"/>
+        </w:rPr>
+        <w:t>terraform.tfstate</w:t>
+      </w:r>
+      <w:r>
+        <w:rPr>
+          <w:sz w:val="28"/>
+          <w:szCs w:val="28"/>
+        </w:rPr>
+        <w:t>) keeps track of the resources that Terraform manages and their current state. It is essential for mapping your configurations to real-world resources.</w:t>
+      </w:r>
+    </w:p>
+    <w:p>
+      <w:pPr>
+        <w:rPr>
+          <w:sz w:val="28"/>
+          <w:szCs w:val="28"/>
+        </w:rPr>
+      </w:pPr>
+      <w:r>
+        <w:rPr>
+          <w:b/>
+          <w:bCs/>
+          <w:sz w:val="28"/>
+          <w:szCs w:val="28"/>
+        </w:rPr>
         <w:lastRenderedPageBreak/>
-        <w:t>Description:</w:t>
-      </w:r>
-      <w:r>
-        <w:rPr>
-          <w:sz w:val="28"/>
-          <w:szCs w:val="28"/>
-        </w:rPr>
-        <w:t xml:space="preserve"> The state file (</w:t>
+        <w:t>Location:</w:t>
+      </w:r>
+      <w:r>
+        <w:rPr>
+          <w:sz w:val="28"/>
+          <w:szCs w:val="28"/>
+        </w:rPr>
+        <w:t xml:space="preserve"> Typically stored in the working directory or remotely in a backend like AWS S3.</w:t>
+      </w:r>
+    </w:p>
+    <w:p>
+      <w:pPr>
+        <w:rPr>
+          <w:b/>
+          <w:bCs/>
+          <w:sz w:val="28"/>
+          <w:szCs w:val="28"/>
+        </w:rPr>
+      </w:pPr>
+      <w:r>
+        <w:rPr>
+          <w:b/>
+          <w:bCs/>
+          <w:sz w:val="28"/>
+          <w:szCs w:val="28"/>
+        </w:rPr>
+        <w:t>Backend</w:t>
+      </w:r>
+    </w:p>
+    <w:p>
+      <w:pPr>
+        <w:rPr>
+          <w:b/>
+          <w:bCs/>
+          <w:sz w:val="28"/>
+          <w:szCs w:val="28"/>
+        </w:rPr>
+      </w:pPr>
+      <w:r>
+        <w:rPr>
+          <w:b/>
+          <w:bCs/>
+          <w:sz w:val="28"/>
+          <w:szCs w:val="28"/>
+        </w:rPr>
+        <w:t>1. Choose a Backend Type</w:t>
+      </w:r>
+    </w:p>
+    <w:p>
+      <w:pPr>
+        <w:rPr>
+          <w:sz w:val="28"/>
+          <w:szCs w:val="28"/>
+        </w:rPr>
+      </w:pPr>
+      <w:r>
+        <w:rPr>
+          <w:sz w:val="28"/>
+          <w:szCs w:val="28"/>
+        </w:rPr>
+        <w:t>Terraform supports several backend types like S3 (AWS), GCS (Google Cloud), Azure, Consul, and many others. Choose a backend based on your infrastructure provider and needs.</w:t>
+      </w:r>
+    </w:p>
+    <w:p>
+      <w:pPr>
+        <w:rPr>
+          <w:b/>
+          <w:bCs/>
+          <w:sz w:val="28"/>
+          <w:szCs w:val="28"/>
+        </w:rPr>
+      </w:pPr>
+      <w:r>
+        <w:rPr>
+          <w:b/>
+          <w:bCs/>
+          <w:sz w:val="28"/>
+          <w:szCs w:val="28"/>
+        </w:rPr>
+        <w:t>2. Prepare the Remote Storage</w:t>
+      </w:r>
+    </w:p>
+    <w:p>
+      <w:pPr>
+        <w:rPr>
+          <w:sz w:val="28"/>
+          <w:szCs w:val="28"/>
+        </w:rPr>
+      </w:pPr>
+      <w:r>
+        <w:rPr>
+          <w:sz w:val="28"/>
+          <w:szCs w:val="28"/>
+        </w:rPr>
+        <w:t>Before configuring Terraform, you need to set up the remote storage where Terraform's state files will be kept.</w:t>
+      </w:r>
+    </w:p>
+    <w:p>
+      <w:pPr>
+        <w:rPr>
+          <w:b/>
+          <w:bCs/>
+          <w:sz w:val="28"/>
+          <w:szCs w:val="28"/>
+        </w:rPr>
+      </w:pPr>
+      <w:r>
+        <w:rPr>
+          <w:b/>
+          <w:bCs/>
+          <w:sz w:val="28"/>
+          <w:szCs w:val="28"/>
+        </w:rPr>
+        <w:t>For AWS S3</w:t>
+      </w:r>
+    </w:p>
+    <w:p>
+      <w:pPr>
+        <w:rPr>
+          <w:sz w:val="28"/>
+          <w:szCs w:val="28"/>
+        </w:rPr>
+      </w:pPr>
+      <w:r>
+        <w:rPr>
+          <w:sz w:val="28"/>
+          <w:szCs w:val="28"/>
+        </w:rPr>
+        <w:t>Create an S3 bucket.</w:t>
+      </w:r>
+    </w:p>
+    <w:p>
+      <w:pPr>
+        <w:rPr>
+          <w:sz w:val="28"/>
+          <w:szCs w:val="28"/>
+        </w:rPr>
+      </w:pPr>
+      <w:r>
+        <w:rPr>
+          <w:sz w:val="28"/>
+          <w:szCs w:val="28"/>
+        </w:rPr>
+        <w:t>Enable versioning on the bucket to keep a history of state files.</w:t>
+      </w:r>
+    </w:p>
+    <w:p>
+      <w:pPr>
+        <w:rPr>
+          <w:sz w:val="28"/>
+          <w:szCs w:val="28"/>
+        </w:rPr>
+      </w:pPr>
+      <w:r>
+        <w:rPr>
+          <w:sz w:val="28"/>
+          <w:szCs w:val="28"/>
+        </w:rPr>
+        <w:t>Optionally, set up an S3 bucket policy to restrict access.</w:t>
+      </w:r>
+    </w:p>
+    <w:p>
+      <w:pPr>
+        <w:rPr>
+          <w:b/>
+          <w:bCs/>
+          <w:sz w:val="28"/>
+          <w:szCs w:val="28"/>
+        </w:rPr>
+      </w:pPr>
+      <w:r>
+        <w:rPr>
+          <w:b/>
+          <w:bCs/>
+          <w:sz w:val="28"/>
+          <w:szCs w:val="28"/>
+        </w:rPr>
+        <w:t>For Google Cloud Storage</w:t>
+      </w:r>
+    </w:p>
+    <w:p>
+      <w:pPr>
+        <w:rPr>
+          <w:sz w:val="28"/>
+          <w:szCs w:val="28"/>
+        </w:rPr>
+      </w:pPr>
+      <w:r>
+        <w:rPr>
+          <w:sz w:val="28"/>
+          <w:szCs w:val="28"/>
+        </w:rPr>
+        <w:t>Create a GCS bucket.</w:t>
+      </w:r>
+    </w:p>
+    <w:p>
+      <w:pPr>
+        <w:rPr>
+          <w:sz w:val="28"/>
+          <w:szCs w:val="28"/>
+        </w:rPr>
+      </w:pPr>
+      <w:r>
+        <w:rPr>
+          <w:sz w:val="28"/>
+          <w:szCs w:val="28"/>
+        </w:rPr>
+        <w:t>Optionally, configure IAM permissions for access control.</w:t>
+      </w:r>
+    </w:p>
+    <w:p>
+      <w:pPr>
+        <w:rPr>
+          <w:b/>
+          <w:bCs/>
+          <w:sz w:val="28"/>
+          <w:szCs w:val="28"/>
+        </w:rPr>
+      </w:pPr>
+      <w:r>
+        <w:rPr>
+          <w:b/>
+          <w:bCs/>
+          <w:sz w:val="28"/>
+          <w:szCs w:val="28"/>
+        </w:rPr>
+        <w:t>For Azure Blob Storage</w:t>
+      </w:r>
+    </w:p>
+    <w:p>
+      <w:pPr>
+        <w:rPr>
+          <w:sz w:val="28"/>
+          <w:szCs w:val="28"/>
+        </w:rPr>
+      </w:pPr>
+      <w:r>
+        <w:rPr>
+          <w:sz w:val="28"/>
+          <w:szCs w:val="28"/>
+        </w:rPr>
+        <w:t>Create a storage account and a blob container.</w:t>
+      </w:r>
+    </w:p>
+    <w:p>
+      <w:pPr>
+        <w:rPr>
+          <w:b/>
+          <w:bCs/>
+          <w:sz w:val="28"/>
+          <w:szCs w:val="28"/>
+        </w:rPr>
+      </w:pPr>
+      <w:r>
+        <w:rPr>
+          <w:b/>
+          <w:bCs/>
+          <w:sz w:val="28"/>
+          <w:szCs w:val="28"/>
+        </w:rPr>
+        <w:t>3. Configure the Backend in Terraform</w:t>
+      </w:r>
+    </w:p>
+    <w:p>
+      <w:pPr>
+        <w:rPr>
+          <w:sz w:val="28"/>
+          <w:szCs w:val="28"/>
+        </w:rPr>
+      </w:pPr>
+      <w:r>
+        <w:rPr>
+          <w:sz w:val="28"/>
+          <w:szCs w:val="28"/>
+        </w:rPr>
+        <w:t xml:space="preserve">In your Terraform configuration, you need to define the backend block in one of your </w:t>
       </w:r>
       <w:r>
         <w:rPr>
@@ -2295,109 +2583,82 @@
           <w:sz w:val="28"/>
           <w:szCs w:val="28"/>
         </w:rPr>
-        <w:t>terraform.tfstate</w:t>
-      </w:r>
-      <w:r>
-        <w:rPr>
-          <w:sz w:val="28"/>
-          <w:szCs w:val="28"/>
-        </w:rPr>
-        <w:t>) keeps track of the resources that Terraform manages and their current state. It is essential for mapping your configurations to real-world resources.</w:t>
-      </w:r>
-    </w:p>
-    <w:p>
-      <w:pPr>
-        <w:rPr>
-          <w:sz w:val="28"/>
-          <w:szCs w:val="28"/>
-        </w:rPr>
-      </w:pPr>
-      <w:r>
-        <w:rPr>
-          <w:b/>
-          <w:bCs/>
-          <w:sz w:val="28"/>
-          <w:szCs w:val="28"/>
-        </w:rPr>
-        <w:t>Location:</w:t>
-      </w:r>
-      <w:r>
-        <w:rPr>
-          <w:sz w:val="28"/>
-          <w:szCs w:val="28"/>
-        </w:rPr>
-        <w:t xml:space="preserve"> Typically stored in the working directory or remotely in a backend like AWS S3.</w:t>
-      </w:r>
-    </w:p>
-    <w:p>
-      <w:pPr>
-        <w:rPr>
-          <w:sz w:val="28"/>
-          <w:szCs w:val="28"/>
-        </w:rPr>
-      </w:pPr>
-      <w:r>
-        <w:rPr>
-          <w:b/>
-          <w:bCs/>
-          <w:sz w:val="28"/>
-          <w:szCs w:val="28"/>
-        </w:rPr>
-        <w:t>Backend</w:t>
-      </w:r>
-    </w:p>
-    <w:p>
-      <w:pPr>
-        <w:rPr>
-          <w:sz w:val="28"/>
-          <w:szCs w:val="28"/>
-        </w:rPr>
-      </w:pPr>
-      <w:r>
-        <w:rPr>
-          <w:b/>
-          <w:bCs/>
-          <w:sz w:val="28"/>
-          <w:szCs w:val="28"/>
-        </w:rPr>
-        <w:t>Description:</w:t>
-      </w:r>
-      <w:r>
-        <w:rPr>
-          <w:sz w:val="28"/>
-          <w:szCs w:val="28"/>
-        </w:rPr>
-        <w:t xml:space="preserve"> Backends define where Terraform stores its state files. Common backends include local files, AWS S3, Azure Blob Storage, and Terraform Cloud.</w:t>
-      </w:r>
-    </w:p>
-    <w:p>
-      <w:pPr>
-        <w:rPr>
-          <w:sz w:val="28"/>
-          <w:szCs w:val="28"/>
-        </w:rPr>
-      </w:pPr>
-      <w:r>
-        <w:rPr>
-          <w:b/>
-          <w:bCs/>
-          <w:sz w:val="28"/>
-          <w:szCs w:val="28"/>
-        </w:rPr>
-        <w:t>Configuration Example:</w:t>
-      </w:r>
-      <w:r>
+        <w:t>.tf</w:t>
+      </w:r>
+      <w:r>
+        <w:rPr>
+          <w:sz w:val="28"/>
+          <w:szCs w:val="28"/>
+        </w:rPr>
+        <w:t xml:space="preserve"> files. This block specifies the type of backend and any required configuration options.</w:t>
+      </w:r>
+    </w:p>
+    <w:p>
+      <w:pPr>
+        <w:rPr>
+          <w:b/>
+          <w:bCs/>
+          <w:sz w:val="28"/>
+          <w:szCs w:val="28"/>
+        </w:rPr>
+      </w:pPr>
+      <w:r>
+        <w:rPr>
+          <w:b/>
+          <w:bCs/>
+          <w:sz w:val="28"/>
+          <w:szCs w:val="28"/>
+        </w:rPr>
+        <w:t>Example for AWS S3</w:t>
+      </w:r>
+    </w:p>
+    <w:p>
+      <w:pPr>
+        <w:rPr>
+          <w:sz w:val="28"/>
+          <w:szCs w:val="28"/>
+        </w:rPr>
+      </w:pPr>
+    </w:p>
+    <w:p>
+      <w:pPr>
         <w:rPr>
           <w:rFonts w:ascii="Courier New" w:hAnsi="Courier New" w:cs="Courier New"/>
           <w:noProof/>
           <w:sz w:val="28"/>
           <w:szCs w:val="28"/>
         </w:rPr>
+      </w:pPr>
+      <w:r>
+        <w:rPr>
+          <w:b/>
+          <w:bCs/>
+          <w:sz w:val="28"/>
+          <w:szCs w:val="28"/>
+        </w:rPr>
+        <w:t>Configuration Example:</w:t>
+      </w:r>
+      <w:r>
+        <w:rPr>
+          <w:rFonts w:ascii="Courier New" w:hAnsi="Courier New" w:cs="Courier New"/>
+          <w:noProof/>
+          <w:sz w:val="28"/>
+          <w:szCs w:val="28"/>
+        </w:rPr>
+        <w:t xml:space="preserve"> </w:t>
+      </w:r>
+      <w:r>
+        <w:rPr>
+          <w:rFonts w:ascii="Courier New" w:hAnsi="Courier New" w:cs="Courier New"/>
+          <w:noProof/>
+          <w:sz w:val="28"/>
+          <w:szCs w:val="28"/>
+        </w:rPr>
         <w:drawing>
           <wp:inline distT="0" distB="0" distL="0" distR="0">
-            <wp:extent cx="4631055" cy="2328545"/>
+            <wp:extent cx="5943600" cy="2349038"/>
             <wp:effectExtent l="19050" t="0" r="0" b="0"/>
-            <wp:docPr id="111" name="Picture 111"/>
+            <wp:docPr id="3" name="Picture 1"/>
             <wp:cNvGraphicFramePr>
               <a:graphicFrameLocks xmlns:a="http://schemas.openxmlformats.org/drawingml/2006/main" noChangeAspect="1"/>
             </wp:cNvGraphicFramePr>
@@ -2405,7 +2666,7 @@
               <a:graphicData uri="http://schemas.openxmlformats.org/drawingml/2006/picture">
                 <pic:pic xmlns:pic="http://schemas.openxmlformats.org/drawingml/2006/picture">
                   <pic:nvPicPr>
-                    <pic:cNvPr id="0" name="Picture 111"/>
+                    <pic:cNvPr id="0" name="Picture 1"/>
                     <pic:cNvPicPr>
                       <a:picLocks noChangeAspect="1" noChangeArrowheads="1"/>
                     </pic:cNvPicPr>
@@ -2420,7 +2681,7 @@
                   <pic:spPr bwMode="auto">
                     <a:xfrm>
                       <a:off x="0" y="0"/>
-                      <a:ext cx="4631055" cy="2328545"/>
+                      <a:ext cx="5943600" cy="2349038"/>
                     </a:xfrm>
                     <a:prstGeom prst="rect">
                       <a:avLst/>
@@ -2439,6 +2700,487 @@
           </wp:inline>
         </w:drawing>
       </w:r>
+    </w:p>
+    <w:p>
+      <w:pPr>
+        <w:rPr>
+          <w:rFonts w:ascii="Courier New" w:hAnsi="Courier New" w:cs="Courier New"/>
+          <w:noProof/>
+          <w:sz w:val="28"/>
+          <w:szCs w:val="28"/>
+        </w:rPr>
+      </w:pPr>
+    </w:p>
+    <w:p>
+      <w:pPr>
+        <w:rPr>
+          <w:rFonts w:ascii="Courier New" w:hAnsi="Courier New" w:cs="Courier New"/>
+          <w:noProof/>
+          <w:sz w:val="28"/>
+          <w:szCs w:val="28"/>
+        </w:rPr>
+      </w:pPr>
+    </w:p>
+    <w:p>
+      <w:pPr>
+        <w:rPr>
+          <w:rFonts w:ascii="Times New Roman" w:eastAsia="Times New Roman" w:hAnsi="Times New Roman" w:cs="Times New Roman"/>
+          <w:b/>
+          <w:bCs/>
+          <w:sz w:val="28"/>
+          <w:szCs w:val="28"/>
+        </w:rPr>
+      </w:pPr>
+      <w:r>
+        <w:rPr>
+          <w:rFonts w:ascii="Times New Roman" w:eastAsia="Times New Roman" w:hAnsi="Times New Roman" w:cs="Times New Roman"/>
+          <w:b/>
+          <w:bCs/>
+          <w:sz w:val="28"/>
+          <w:szCs w:val="28"/>
+        </w:rPr>
+        <w:t>Create a DynamoDB Table:</w:t>
+      </w:r>
+    </w:p>
+    <w:p>
+      <w:pPr>
+        <w:rPr>
+          <w:rFonts w:ascii="Times New Roman" w:eastAsia="Times New Roman" w:hAnsi="Times New Roman" w:cs="Times New Roman"/>
+          <w:sz w:val="28"/>
+          <w:szCs w:val="28"/>
+        </w:rPr>
+      </w:pPr>
+      <w:r>
+        <w:rPr>
+          <w:rFonts w:ascii="Times New Roman" w:eastAsia="Times New Roman" w:hAnsi="Times New Roman" w:cs="Times New Roman"/>
+          <w:b/>
+          <w:bCs/>
+          <w:sz w:val="28"/>
+          <w:szCs w:val="28"/>
+        </w:rPr>
+        <w:t>Log in to the AWS Management Console</w:t>
+      </w:r>
+      <w:r>
+        <w:rPr>
+          <w:rFonts w:ascii="Times New Roman" w:eastAsia="Times New Roman" w:hAnsi="Times New Roman" w:cs="Times New Roman"/>
+          <w:sz w:val="28"/>
+          <w:szCs w:val="28"/>
+        </w:rPr>
+        <w:t>:</w:t>
+      </w:r>
+    </w:p>
+    <w:p>
+      <w:pPr>
+        <w:rPr>
+          <w:rFonts w:ascii="Times New Roman" w:eastAsia="Times New Roman" w:hAnsi="Times New Roman" w:cs="Times New Roman"/>
+          <w:sz w:val="28"/>
+          <w:szCs w:val="28"/>
+        </w:rPr>
+      </w:pPr>
+      <w:r>
+        <w:rPr>
+          <w:rFonts w:ascii="Times New Roman" w:eastAsia="Times New Roman" w:hAnsi="Times New Roman" w:cs="Times New Roman"/>
+          <w:sz w:val="28"/>
+          <w:szCs w:val="28"/>
+        </w:rPr>
+        <w:t>Navigate to the DynamoDB service.</w:t>
+      </w:r>
+    </w:p>
+    <w:p>
+      <w:pPr>
+        <w:rPr>
+          <w:rFonts w:ascii="Times New Roman" w:eastAsia="Times New Roman" w:hAnsi="Times New Roman" w:cs="Times New Roman"/>
+          <w:sz w:val="28"/>
+          <w:szCs w:val="28"/>
+        </w:rPr>
+      </w:pPr>
+      <w:r>
+        <w:rPr>
+          <w:rFonts w:ascii="Times New Roman" w:eastAsia="Times New Roman" w:hAnsi="Times New Roman" w:cs="Times New Roman"/>
+          <w:b/>
+          <w:bCs/>
+          <w:sz w:val="28"/>
+          <w:szCs w:val="28"/>
+        </w:rPr>
+        <w:t>Create a New Table</w:t>
+      </w:r>
+      <w:r>
+        <w:rPr>
+          <w:rFonts w:ascii="Times New Roman" w:eastAsia="Times New Roman" w:hAnsi="Times New Roman" w:cs="Times New Roman"/>
+          <w:sz w:val="28"/>
+          <w:szCs w:val="28"/>
+        </w:rPr>
+        <w:t>:</w:t>
+      </w:r>
+    </w:p>
+    <w:p>
+      <w:pPr>
+        <w:rPr>
+          <w:rFonts w:ascii="Times New Roman" w:eastAsia="Times New Roman" w:hAnsi="Times New Roman" w:cs="Times New Roman"/>
+          <w:sz w:val="28"/>
+          <w:szCs w:val="28"/>
+        </w:rPr>
+      </w:pPr>
+      <w:r>
+        <w:rPr>
+          <w:rFonts w:ascii="Times New Roman" w:eastAsia="Times New Roman" w:hAnsi="Times New Roman" w:cs="Times New Roman"/>
+          <w:sz w:val="28"/>
+          <w:szCs w:val="28"/>
+        </w:rPr>
+        <w:t>Click on "Create Table".</w:t>
+      </w:r>
+    </w:p>
+    <w:p>
+      <w:pPr>
+        <w:rPr>
+          <w:rFonts w:ascii="Times New Roman" w:eastAsia="Times New Roman" w:hAnsi="Times New Roman" w:cs="Times New Roman"/>
+          <w:sz w:val="28"/>
+          <w:szCs w:val="28"/>
+        </w:rPr>
+      </w:pPr>
+      <w:r>
+        <w:rPr>
+          <w:rFonts w:ascii="Times New Roman" w:eastAsia="Times New Roman" w:hAnsi="Times New Roman" w:cs="Times New Roman"/>
+          <w:b/>
+          <w:bCs/>
+          <w:sz w:val="28"/>
+          <w:szCs w:val="28"/>
+        </w:rPr>
+        <w:t>Table Name</w:t>
+      </w:r>
+      <w:r>
+        <w:rPr>
+          <w:rFonts w:ascii="Times New Roman" w:eastAsia="Times New Roman" w:hAnsi="Times New Roman" w:cs="Times New Roman"/>
+          <w:sz w:val="28"/>
+          <w:szCs w:val="28"/>
+        </w:rPr>
+        <w:t xml:space="preserve">: Choose a descriptive name, like </w:t>
+      </w:r>
+      <w:r>
+        <w:rPr>
+          <w:rFonts w:ascii="Courier New" w:eastAsia="Times New Roman" w:hAnsi="Courier New" w:cs="Courier New"/>
+          <w:sz w:val="28"/>
+          <w:szCs w:val="28"/>
+        </w:rPr>
+        <w:t>terraform-lock-table</w:t>
+      </w:r>
+      <w:r>
+        <w:rPr>
+          <w:rFonts w:ascii="Times New Roman" w:eastAsia="Times New Roman" w:hAnsi="Times New Roman" w:cs="Times New Roman"/>
+          <w:sz w:val="28"/>
+          <w:szCs w:val="28"/>
+        </w:rPr>
+        <w:t>.</w:t>
+      </w:r>
+    </w:p>
+    <w:p>
+      <w:pPr>
+        <w:rPr>
+          <w:rFonts w:ascii="Times New Roman" w:eastAsia="Times New Roman" w:hAnsi="Times New Roman" w:cs="Times New Roman"/>
+          <w:sz w:val="28"/>
+          <w:szCs w:val="28"/>
+        </w:rPr>
+      </w:pPr>
+      <w:r>
+        <w:rPr>
+          <w:rFonts w:ascii="Times New Roman" w:eastAsia="Times New Roman" w:hAnsi="Times New Roman" w:cs="Times New Roman"/>
+          <w:b/>
+          <w:bCs/>
+          <w:sz w:val="28"/>
+          <w:szCs w:val="28"/>
+        </w:rPr>
+        <w:t>Partition Key</w:t>
+      </w:r>
+      <w:r>
+        <w:rPr>
+          <w:rFonts w:ascii="Times New Roman" w:eastAsia="Times New Roman" w:hAnsi="Times New Roman" w:cs="Times New Roman"/>
+          <w:sz w:val="28"/>
+          <w:szCs w:val="28"/>
+        </w:rPr>
+        <w:t xml:space="preserve">: Use a string key named </w:t>
+      </w:r>
+      <w:r>
+        <w:rPr>
+          <w:rFonts w:ascii="Courier New" w:eastAsia="Times New Roman" w:hAnsi="Courier New" w:cs="Courier New"/>
+          <w:sz w:val="28"/>
+          <w:szCs w:val="28"/>
+        </w:rPr>
+        <w:t>LockID</w:t>
+      </w:r>
+      <w:r>
+        <w:rPr>
+          <w:rFonts w:ascii="Times New Roman" w:eastAsia="Times New Roman" w:hAnsi="Times New Roman" w:cs="Times New Roman"/>
+          <w:sz w:val="28"/>
+          <w:szCs w:val="28"/>
+        </w:rPr>
+        <w:t>.</w:t>
+      </w:r>
+    </w:p>
+    <w:p>
+      <w:pPr>
+        <w:rPr>
+          <w:rFonts w:ascii="Times New Roman" w:eastAsia="Times New Roman" w:hAnsi="Times New Roman" w:cs="Times New Roman"/>
+          <w:sz w:val="28"/>
+          <w:szCs w:val="28"/>
+        </w:rPr>
+      </w:pPr>
+      <w:r>
+        <w:rPr>
+          <w:rFonts w:ascii="Times New Roman" w:eastAsia="Times New Roman" w:hAnsi="Times New Roman" w:cs="Times New Roman"/>
+          <w:b/>
+          <w:bCs/>
+          <w:sz w:val="28"/>
+          <w:szCs w:val="28"/>
+        </w:rPr>
+        <w:t>Configure Settings</w:t>
+      </w:r>
+      <w:r>
+        <w:rPr>
+          <w:rFonts w:ascii="Times New Roman" w:eastAsia="Times New Roman" w:hAnsi="Times New Roman" w:cs="Times New Roman"/>
+          <w:sz w:val="28"/>
+          <w:szCs w:val="28"/>
+        </w:rPr>
+        <w:t>:</w:t>
+      </w:r>
+    </w:p>
+    <w:p>
+      <w:pPr>
+        <w:rPr>
+          <w:rFonts w:ascii="Times New Roman" w:eastAsia="Times New Roman" w:hAnsi="Times New Roman" w:cs="Times New Roman"/>
+          <w:sz w:val="28"/>
+          <w:szCs w:val="28"/>
+        </w:rPr>
+      </w:pPr>
+      <w:r>
+        <w:rPr>
+          <w:rFonts w:ascii="Times New Roman" w:eastAsia="Times New Roman" w:hAnsi="Times New Roman" w:cs="Times New Roman"/>
+          <w:b/>
+          <w:bCs/>
+          <w:sz w:val="28"/>
+          <w:szCs w:val="28"/>
+        </w:rPr>
+        <w:t>Read/Write Capacity Mode</w:t>
+      </w:r>
+      <w:r>
+        <w:rPr>
+          <w:rFonts w:ascii="Times New Roman" w:eastAsia="Times New Roman" w:hAnsi="Times New Roman" w:cs="Times New Roman"/>
+          <w:sz w:val="28"/>
+          <w:szCs w:val="28"/>
+        </w:rPr>
+        <w:t>: Choose either "Provisioned" or "On-demand" based on your expected usage. "On-demand" is simpler and scales automatically, but might be more expensive.</w:t>
+      </w:r>
+    </w:p>
+    <w:p>
+      <w:pPr>
+        <w:rPr>
+          <w:rFonts w:ascii="Times New Roman" w:eastAsia="Times New Roman" w:hAnsi="Times New Roman" w:cs="Times New Roman"/>
+          <w:sz w:val="28"/>
+          <w:szCs w:val="28"/>
+        </w:rPr>
+      </w:pPr>
+      <w:r>
+        <w:rPr>
+          <w:rFonts w:ascii="Times New Roman" w:eastAsia="Times New Roman" w:hAnsi="Times New Roman" w:cs="Times New Roman"/>
+          <w:b/>
+          <w:bCs/>
+          <w:sz w:val="28"/>
+          <w:szCs w:val="28"/>
+        </w:rPr>
+        <w:t>Tags</w:t>
+      </w:r>
+      <w:r>
+        <w:rPr>
+          <w:rFonts w:ascii="Times New Roman" w:eastAsia="Times New Roman" w:hAnsi="Times New Roman" w:cs="Times New Roman"/>
+          <w:sz w:val="28"/>
+          <w:szCs w:val="28"/>
+        </w:rPr>
+        <w:t xml:space="preserve"> (Optional): Add any tags you find necessary for identifying or managing the table.</w:t>
+      </w:r>
+    </w:p>
+    <w:p>
+      <w:pPr>
+        <w:rPr>
+          <w:rFonts w:ascii="Times New Roman" w:eastAsia="Times New Roman" w:hAnsi="Times New Roman" w:cs="Times New Roman"/>
+          <w:sz w:val="28"/>
+          <w:szCs w:val="28"/>
+        </w:rPr>
+      </w:pPr>
+      <w:r>
+        <w:rPr>
+          <w:rFonts w:ascii="Times New Roman" w:eastAsia="Times New Roman" w:hAnsi="Times New Roman" w:cs="Times New Roman"/>
+          <w:b/>
+          <w:bCs/>
+          <w:sz w:val="28"/>
+          <w:szCs w:val="28"/>
+        </w:rPr>
+        <w:lastRenderedPageBreak/>
+        <w:t>Create the Table</w:t>
+      </w:r>
+      <w:r>
+        <w:rPr>
+          <w:rFonts w:ascii="Times New Roman" w:eastAsia="Times New Roman" w:hAnsi="Times New Roman" w:cs="Times New Roman"/>
+          <w:sz w:val="28"/>
+          <w:szCs w:val="28"/>
+        </w:rPr>
+        <w:t>:</w:t>
+      </w:r>
+    </w:p>
+    <w:p>
+      <w:pPr>
+        <w:rPr>
+          <w:rFonts w:ascii="Times New Roman" w:eastAsia="Times New Roman" w:hAnsi="Times New Roman" w:cs="Times New Roman"/>
+          <w:sz w:val="28"/>
+          <w:szCs w:val="28"/>
+        </w:rPr>
+      </w:pPr>
+      <w:r>
+        <w:rPr>
+          <w:rFonts w:ascii="Times New Roman" w:eastAsia="Times New Roman" w:hAnsi="Times New Roman" w:cs="Times New Roman"/>
+          <w:sz w:val="28"/>
+          <w:szCs w:val="28"/>
+        </w:rPr>
+        <w:t>Click "Create" to finalize the setup.</w:t>
+      </w:r>
+    </w:p>
+    <w:p>
+      <w:pPr>
+        <w:rPr>
+          <w:rFonts w:ascii="Times New Roman" w:eastAsia="Times New Roman" w:hAnsi="Times New Roman" w:cs="Times New Roman"/>
+          <w:b/>
+          <w:bCs/>
+          <w:sz w:val="28"/>
+          <w:szCs w:val="28"/>
+        </w:rPr>
+      </w:pPr>
+      <w:r>
+        <w:rPr>
+          <w:rFonts w:ascii="Times New Roman" w:eastAsia="Times New Roman" w:hAnsi="Times New Roman" w:cs="Times New Roman"/>
+          <w:b/>
+          <w:bCs/>
+          <w:sz w:val="28"/>
+          <w:szCs w:val="28"/>
+        </w:rPr>
+        <w:t>2. Configure the S3 Backend with DynamoDB Lock Table</w:t>
+      </w:r>
+    </w:p>
+    <w:p>
+      <w:pPr>
+        <w:rPr>
+          <w:rFonts w:ascii="Times New Roman" w:eastAsia="Times New Roman" w:hAnsi="Times New Roman" w:cs="Times New Roman"/>
+          <w:sz w:val="28"/>
+          <w:szCs w:val="28"/>
+        </w:rPr>
+      </w:pPr>
+      <w:r>
+        <w:rPr>
+          <w:rFonts w:ascii="Times New Roman" w:eastAsia="Times New Roman" w:hAnsi="Times New Roman" w:cs="Times New Roman"/>
+          <w:sz w:val="28"/>
+          <w:szCs w:val="28"/>
+        </w:rPr>
+        <w:t xml:space="preserve">In your Terraform configuration, add the </w:t>
+      </w:r>
+      <w:r>
+        <w:rPr>
+          <w:rFonts w:ascii="Courier New" w:eastAsia="Times New Roman" w:hAnsi="Courier New" w:cs="Courier New"/>
+          <w:sz w:val="28"/>
+          <w:szCs w:val="28"/>
+        </w:rPr>
+        <w:t>dynamodb_table</w:t>
+      </w:r>
+      <w:r>
+        <w:rPr>
+          <w:rFonts w:ascii="Times New Roman" w:eastAsia="Times New Roman" w:hAnsi="Times New Roman" w:cs="Times New Roman"/>
+          <w:sz w:val="28"/>
+          <w:szCs w:val="28"/>
+        </w:rPr>
+        <w:t xml:space="preserve"> parameter in the </w:t>
+      </w:r>
+      <w:r>
+        <w:rPr>
+          <w:rFonts w:ascii="Courier New" w:eastAsia="Times New Roman" w:hAnsi="Courier New" w:cs="Courier New"/>
+          <w:sz w:val="28"/>
+          <w:szCs w:val="28"/>
+        </w:rPr>
+        <w:t>backend "s3"</w:t>
+      </w:r>
+      <w:r>
+        <w:rPr>
+          <w:rFonts w:ascii="Times New Roman" w:eastAsia="Times New Roman" w:hAnsi="Times New Roman" w:cs="Times New Roman"/>
+          <w:sz w:val="28"/>
+          <w:szCs w:val="28"/>
+        </w:rPr>
+        <w:t xml:space="preserve"> block. This tells Terraform to use the specified DynamoDB table for state locking.</w:t>
+      </w:r>
+    </w:p>
+    <w:p>
+      <w:pPr>
+        <w:rPr>
+          <w:rFonts w:ascii="Times New Roman" w:eastAsia="Times New Roman" w:hAnsi="Times New Roman" w:cs="Times New Roman"/>
+          <w:sz w:val="28"/>
+          <w:szCs w:val="28"/>
+        </w:rPr>
+      </w:pPr>
+      <w:r>
+        <w:rPr>
+          <w:rFonts w:ascii="Times New Roman" w:eastAsia="Times New Roman" w:hAnsi="Times New Roman" w:cs="Times New Roman"/>
+          <w:noProof/>
+          <w:sz w:val="28"/>
+          <w:szCs w:val="28"/>
+        </w:rPr>
+        <w:drawing>
+          <wp:inline distT="0" distB="0" distL="0" distR="0">
+            <wp:extent cx="5681345" cy="2760345"/>
+            <wp:effectExtent l="19050" t="0" r="0" b="0"/>
+            <wp:docPr id="5" name="Picture 4"/>
+            <wp:cNvGraphicFramePr>
+              <a:graphicFrameLocks xmlns:a="http://schemas.openxmlformats.org/drawingml/2006/main" noChangeAspect="1"/>
+            </wp:cNvGraphicFramePr>
+            <a:graphic xmlns:a="http://schemas.openxmlformats.org/drawingml/2006/main">
+              <a:graphicData uri="http://schemas.openxmlformats.org/drawingml/2006/picture">
+                <pic:pic xmlns:pic="http://schemas.openxmlformats.org/drawingml/2006/picture">
+                  <pic:nvPicPr>
+                    <pic:cNvPr id="0" name="Picture 4"/>
+                    <pic:cNvPicPr>
+                      <a:picLocks noChangeAspect="1" noChangeArrowheads="1"/>
+                    </pic:cNvPicPr>
+                  </pic:nvPicPr>
+                  <pic:blipFill>
+                    <a:blip r:embed="rId18"/>
+                    <a:srcRect/>
+                    <a:stretch>
+                      <a:fillRect/>
+                    </a:stretch>
+                  </pic:blipFill>
+                  <pic:spPr bwMode="auto">
+                    <a:xfrm>
+                      <a:off x="0" y="0"/>
+                      <a:ext cx="5681345" cy="2760345"/>
+                    </a:xfrm>
+                    <a:prstGeom prst="rect">
+                      <a:avLst/>
+                    </a:prstGeom>
+                    <a:noFill/>
+                    <a:ln w="9525">
+                      <a:noFill/>
+                      <a:miter lim="800000"/>
+                      <a:headEnd/>
+                      <a:tailEnd/>
+                    </a:ln>
+                  </pic:spPr>
+                </pic:pic>
+              </a:graphicData>
+            </a:graphic>
+          </wp:inline>
+        </w:drawing>
+      </w:r>
+    </w:p>
+    <w:p>
+      <w:pPr>
+        <w:rPr>
+          <w:sz w:val="28"/>
+          <w:szCs w:val="28"/>
+        </w:rPr>
+      </w:pPr>
       <w:r>
         <w:rPr>
           <w:sz w:val="28"/>
@@ -2906,7 +3648,7 @@
                     </pic:cNvPicPr>
                   </pic:nvPicPr>
                   <pic:blipFill>
-                    <a:blip r:embed="rId18"/>
+                    <a:blip r:embed="rId19"/>
                     <a:srcRect/>
                     <a:stretch>
                       <a:fillRect/>
@@ -3022,6 +3764,155 @@
 <file path=word/numbering.xml><?xml version="1.0" encoding="utf-8"?>
 <w:numbering xmlns:ve="http://schemas.openxmlformats.org/markup-compatibility/2006" xmlns:o="urn:schemas-microsoft-com:office:office" xmlns:r="http://schemas.openxmlformats.org/officeDocument/2006/relationships" xmlns:m="http://schemas.openxmlformats.org/officeDocument/2006/math" xmlns:v="urn:schemas-microsoft-com:vml" xmlns:wp="http://schemas.openxmlformats.org/drawingml/2006/wordprocessingDrawing" xmlns:w10="urn:schemas-microsoft-com:office:word" xmlns:w="http://schemas.openxmlformats.org/wordprocessingml/2006/main" xmlns:wne="http://schemas.microsoft.com/office/word/2006/wordml">
   <w:abstractNum w:abstractNumId="0">
+    <w:nsid w:val="014D0684"/>
+    <w:multiLevelType w:val="multilevel"/>
+    <w:tmpl w:val="31D873C0"/>
+    <w:lvl w:ilvl="0">
+      <w:start w:val="1"/>
+      <w:numFmt w:val="bullet"/>
+      <w:lvlText w:val=""/>
+      <w:lvlJc w:val="left"/>
+      <w:pPr>
+        <w:tabs>
+          <w:tab w:val="num" w:pos="720"/>
+        </w:tabs>
+        <w:ind w:left="720" w:hanging="360"/>
+      </w:pPr>
+      <w:rPr>
+        <w:rFonts w:ascii="Symbol" w:hAnsi="Symbol" w:hint="default"/>
+        <w:sz w:val="20"/>
+      </w:rPr>
+    </w:lvl>
+    <w:lvl w:ilvl="1" w:tentative="1">
+      <w:start w:val="1"/>
+      <w:numFmt w:val="bullet"/>
+      <w:lvlText w:val="o"/>
+      <w:lvlJc w:val="left"/>
+      <w:pPr>
+        <w:tabs>
+          <w:tab w:val="num" w:pos="1440"/>
+        </w:tabs>
+        <w:ind w:left="1440" w:hanging="360"/>
+      </w:pPr>
+      <w:rPr>
+        <w:rFonts w:ascii="Courier New" w:hAnsi="Courier New" w:hint="default"/>
+        <w:sz w:val="20"/>
+      </w:rPr>
+    </w:lvl>
+    <w:lvl w:ilvl="2" w:tentative="1">
+      <w:start w:val="1"/>
+      <w:numFmt w:val="bullet"/>
+      <w:lvlText w:val=""/>
+      <w:lvlJc w:val="left"/>
+      <w:pPr>
+        <w:tabs>
+          <w:tab w:val="num" w:pos="2160"/>
+        </w:tabs>
+        <w:ind w:left="2160" w:hanging="360"/>
+      </w:pPr>
+      <w:rPr>
+        <w:rFonts w:ascii="Wingdings" w:hAnsi="Wingdings" w:hint="default"/>
+        <w:sz w:val="20"/>
+      </w:rPr>
+    </w:lvl>
+    <w:lvl w:ilvl="3" w:tentative="1">
+      <w:start w:val="1"/>
+      <w:numFmt w:val="bullet"/>
+      <w:lvlText w:val=""/>
+      <w:lvlJc w:val="left"/>
+      <w:pPr>
+        <w:tabs>
+          <w:tab w:val="num" w:pos="2880"/>
+        </w:tabs>
+        <w:ind w:left="2880" w:hanging="360"/>
+      </w:pPr>
+      <w:rPr>
+        <w:rFonts w:ascii="Wingdings" w:hAnsi="Wingdings" w:hint="default"/>
+        <w:sz w:val="20"/>
+      </w:rPr>
+    </w:lvl>
+    <w:lvl w:ilvl="4" w:tentative="1">
+      <w:start w:val="1"/>
+      <w:numFmt w:val="bullet"/>
+      <w:lvlText w:val=""/>
+      <w:lvlJc w:val="left"/>
+      <w:pPr>
+        <w:tabs>
+          <w:tab w:val="num" w:pos="3600"/>
+        </w:tabs>
+        <w:ind w:left="3600" w:hanging="360"/>
+      </w:pPr>
+      <w:rPr>
+        <w:rFonts w:ascii="Wingdings" w:hAnsi="Wingdings" w:hint="default"/>
+        <w:sz w:val="20"/>
+      </w:rPr>
+    </w:lvl>
+    <w:lvl w:ilvl="5" w:tentative="1">
+      <w:start w:val="1"/>
+      <w:numFmt w:val="bullet"/>
+      <w:lvlText w:val=""/>
+      <w:lvlJc w:val="left"/>
+      <w:pPr>
+        <w:tabs>
+          <w:tab w:val="num" w:pos="4320"/>
+        </w:tabs>
+        <w:ind w:left="4320" w:hanging="360"/>
+      </w:pPr>
+      <w:rPr>
+        <w:rFonts w:ascii="Wingdings" w:hAnsi="Wingdings" w:hint="default"/>
+        <w:sz w:val="20"/>
+      </w:rPr>
+    </w:lvl>
+    <w:lvl w:ilvl="6" w:tentative="1">
+      <w:start w:val="1"/>
+      <w:numFmt w:val="bullet"/>
+      <w:lvlText w:val=""/>
+      <w:lvlJc w:val="left"/>
+      <w:pPr>
+        <w:tabs>
+          <w:tab w:val="num" w:pos="5040"/>
+        </w:tabs>
+        <w:ind w:left="5040" w:hanging="360"/>
+      </w:pPr>
+      <w:rPr>
+        <w:rFonts w:ascii="Wingdings" w:hAnsi="Wingdings" w:hint="default"/>
+        <w:sz w:val="20"/>
+      </w:rPr>
+    </w:lvl>
+    <w:lvl w:ilvl="7" w:tentative="1">
+      <w:start w:val="1"/>
+      <w:numFmt w:val="bullet"/>
+      <w:lvlText w:val=""/>
+      <w:lvlJc w:val="left"/>
+      <w:pPr>
+        <w:tabs>
+          <w:tab w:val="num" w:pos="5760"/>
+        </w:tabs>
+        <w:ind w:left="5760" w:hanging="360"/>
+      </w:pPr>
+      <w:rPr>
+        <w:rFonts w:ascii="Wingdings" w:hAnsi="Wingdings" w:hint="default"/>
+        <w:sz w:val="20"/>
+      </w:rPr>
+    </w:lvl>
+    <w:lvl w:ilvl="8" w:tentative="1">
+      <w:start w:val="1"/>
+      <w:numFmt w:val="bullet"/>
+      <w:lvlText w:val=""/>
+      <w:lvlJc w:val="left"/>
+      <w:pPr>
+        <w:tabs>
+          <w:tab w:val="num" w:pos="6480"/>
+        </w:tabs>
+        <w:ind w:left="6480" w:hanging="360"/>
+      </w:pPr>
+      <w:rPr>
+        <w:rFonts w:ascii="Wingdings" w:hAnsi="Wingdings" w:hint="default"/>
+        <w:sz w:val="20"/>
+      </w:rPr>
+    </w:lvl>
+  </w:abstractNum>
+  <w:abstractNum w:abstractNumId="1">
     <w:nsid w:val="02EB12B6"/>
     <w:multiLevelType w:val="multilevel"/>
     <w:tmpl w:val="143A476A"/>
@@ -3170,7 +4061,124 @@
       </w:rPr>
     </w:lvl>
   </w:abstractNum>
-  <w:abstractNum w:abstractNumId="1">
+  <w:abstractNum w:abstractNumId="2">
+    <w:nsid w:val="0E8F3164"/>
+    <w:multiLevelType w:val="multilevel"/>
+    <w:tmpl w:val="108E6B5C"/>
+    <w:lvl w:ilvl="0">
+      <w:start w:val="1"/>
+      <w:numFmt w:val="decimal"/>
+      <w:lvlText w:val="%1."/>
+      <w:lvlJc w:val="left"/>
+      <w:pPr>
+        <w:tabs>
+          <w:tab w:val="num" w:pos="720"/>
+        </w:tabs>
+        <w:ind w:left="720" w:hanging="360"/>
+      </w:pPr>
+    </w:lvl>
+    <w:lvl w:ilvl="1">
+      <w:start w:val="1"/>
+      <w:numFmt w:val="bullet"/>
+      <w:lvlText w:val="o"/>
+      <w:lvlJc w:val="left"/>
+      <w:pPr>
+        <w:tabs>
+          <w:tab w:val="num" w:pos="1440"/>
+        </w:tabs>
+        <w:ind w:left="1440" w:hanging="360"/>
+      </w:pPr>
+      <w:rPr>
+        <w:rFonts w:ascii="Courier New" w:hAnsi="Courier New" w:hint="default"/>
+        <w:sz w:val="20"/>
+      </w:rPr>
+    </w:lvl>
+    <w:lvl w:ilvl="2" w:tentative="1">
+      <w:start w:val="1"/>
+      <w:numFmt w:val="decimal"/>
+      <w:lvlText w:val="%3."/>
+      <w:lvlJc w:val="left"/>
+      <w:pPr>
+        <w:tabs>
+          <w:tab w:val="num" w:pos="2160"/>
+        </w:tabs>
+        <w:ind w:left="2160" w:hanging="360"/>
+      </w:pPr>
+    </w:lvl>
+    <w:lvl w:ilvl="3" w:tentative="1">
+      <w:start w:val="1"/>
+      <w:numFmt w:val="decimal"/>
+      <w:lvlText w:val="%4."/>
+      <w:lvlJc w:val="left"/>
+      <w:pPr>
+        <w:tabs>
+          <w:tab w:val="num" w:pos="2880"/>
+        </w:tabs>
+        <w:ind w:left="2880" w:hanging="360"/>
+      </w:pPr>
+    </w:lvl>
+    <w:lvl w:ilvl="4" w:tentative="1">
+      <w:start w:val="1"/>
+      <w:numFmt w:val="decimal"/>
+      <w:lvlText w:val="%5."/>
+      <w:lvlJc w:val="left"/>
+      <w:pPr>
+        <w:tabs>
+          <w:tab w:val="num" w:pos="3600"/>
+        </w:tabs>
+        <w:ind w:left="3600" w:hanging="360"/>
+      </w:pPr>
+    </w:lvl>
+    <w:lvl w:ilvl="5" w:tentative="1">
+      <w:start w:val="1"/>
+      <w:numFmt w:val="decimal"/>
+      <w:lvlText w:val="%6."/>
+      <w:lvlJc w:val="left"/>
+      <w:pPr>
+        <w:tabs>
+          <w:tab w:val="num" w:pos="4320"/>
+        </w:tabs>
+        <w:ind w:left="4320" w:hanging="360"/>
+      </w:pPr>
+    </w:lvl>
+    <w:lvl w:ilvl="6" w:tentative="1">
+      <w:start w:val="1"/>
+      <w:numFmt w:val="decimal"/>
+      <w:lvlText w:val="%7."/>
+      <w:lvlJc w:val="left"/>
+      <w:pPr>
+        <w:tabs>
+          <w:tab w:val="num" w:pos="5040"/>
+        </w:tabs>
+        <w:ind w:left="5040" w:hanging="360"/>
+      </w:pPr>
+    </w:lvl>
+    <w:lvl w:ilvl="7" w:tentative="1">
+      <w:start w:val="1"/>
+      <w:numFmt w:val="decimal"/>
+      <w:lvlText w:val="%8."/>
+      <w:lvlJc w:val="left"/>
+      <w:pPr>
+        <w:tabs>
+          <w:tab w:val="num" w:pos="5760"/>
+        </w:tabs>
+        <w:ind w:left="5760" w:hanging="360"/>
+      </w:pPr>
+    </w:lvl>
+    <w:lvl w:ilvl="8" w:tentative="1">
+      <w:start w:val="1"/>
+      <w:numFmt w:val="decimal"/>
+      <w:lvlText w:val="%9."/>
+      <w:lvlJc w:val="left"/>
+      <w:pPr>
+        <w:tabs>
+          <w:tab w:val="num" w:pos="6480"/>
+        </w:tabs>
+        <w:ind w:left="6480" w:hanging="360"/>
+      </w:pPr>
+    </w:lvl>
+  </w:abstractNum>
+  <w:abstractNum w:abstractNumId="3">
     <w:nsid w:val="1B75133A"/>
     <w:multiLevelType w:val="multilevel"/>
     <w:tmpl w:val="879C15CC"/>
@@ -3283,7 +4291,7 @@
       </w:pPr>
     </w:lvl>
   </w:abstractNum>
-  <w:abstractNum w:abstractNumId="2">
+  <w:abstractNum w:abstractNumId="4">
     <w:nsid w:val="1E252100"/>
     <w:multiLevelType w:val="multilevel"/>
     <w:tmpl w:val="4D040AAE"/>
@@ -3396,7 +4404,7 @@
       </w:pPr>
     </w:lvl>
   </w:abstractNum>
-  <w:abstractNum w:abstractNumId="3">
+  <w:abstractNum w:abstractNumId="5">
     <w:nsid w:val="21296D1A"/>
     <w:multiLevelType w:val="multilevel"/>
     <w:tmpl w:val="C09CB544"/>
@@ -3513,7 +4521,156 @@
       </w:pPr>
     </w:lvl>
   </w:abstractNum>
-  <w:abstractNum w:abstractNumId="4">
+  <w:abstractNum w:abstractNumId="6">
+    <w:nsid w:val="22CC12F9"/>
+    <w:multiLevelType w:val="multilevel"/>
+    <w:tmpl w:val="28E8B6FC"/>
+    <w:lvl w:ilvl="0">
+      <w:start w:val="1"/>
+      <w:numFmt w:val="bullet"/>
+      <w:lvlText w:val=""/>
+      <w:lvlJc w:val="left"/>
+      <w:pPr>
+        <w:tabs>
+          <w:tab w:val="num" w:pos="720"/>
+        </w:tabs>
+        <w:ind w:left="720" w:hanging="360"/>
+      </w:pPr>
+      <w:rPr>
+        <w:rFonts w:ascii="Symbol" w:hAnsi="Symbol" w:hint="default"/>
+        <w:sz w:val="20"/>
+      </w:rPr>
+    </w:lvl>
+    <w:lvl w:ilvl="1" w:tentative="1">
+      <w:start w:val="1"/>
+      <w:numFmt w:val="bullet"/>
+      <w:lvlText w:val="o"/>
+      <w:lvlJc w:val="left"/>
+      <w:pPr>
+        <w:tabs>
+          <w:tab w:val="num" w:pos="1440"/>
+        </w:tabs>
+        <w:ind w:left="1440" w:hanging="360"/>
+      </w:pPr>
+      <w:rPr>
+        <w:rFonts w:ascii="Courier New" w:hAnsi="Courier New" w:hint="default"/>
+        <w:sz w:val="20"/>
+      </w:rPr>
+    </w:lvl>
+    <w:lvl w:ilvl="2" w:tentative="1">
+      <w:start w:val="1"/>
+      <w:numFmt w:val="bullet"/>
+      <w:lvlText w:val=""/>
+      <w:lvlJc w:val="left"/>
+      <w:pPr>
+        <w:tabs>
+          <w:tab w:val="num" w:pos="2160"/>
+        </w:tabs>
+        <w:ind w:left="2160" w:hanging="360"/>
+      </w:pPr>
+      <w:rPr>
+        <w:rFonts w:ascii="Wingdings" w:hAnsi="Wingdings" w:hint="default"/>
+        <w:sz w:val="20"/>
+      </w:rPr>
+    </w:lvl>
+    <w:lvl w:ilvl="3" w:tentative="1">
+      <w:start w:val="1"/>
+      <w:numFmt w:val="bullet"/>
+      <w:lvlText w:val=""/>
+      <w:lvlJc w:val="left"/>
+      <w:pPr>
+        <w:tabs>
+          <w:tab w:val="num" w:pos="2880"/>
+        </w:tabs>
+        <w:ind w:left="2880" w:hanging="360"/>
+      </w:pPr>
+      <w:rPr>
+        <w:rFonts w:ascii="Wingdings" w:hAnsi="Wingdings" w:hint="default"/>
+        <w:sz w:val="20"/>
+      </w:rPr>
+    </w:lvl>
+    <w:lvl w:ilvl="4" w:tentative="1">
+      <w:start w:val="1"/>
+      <w:numFmt w:val="bullet"/>
+      <w:lvlText w:val=""/>
+      <w:lvlJc w:val="left"/>
+      <w:pPr>
+        <w:tabs>
+          <w:tab w:val="num" w:pos="3600"/>
+        </w:tabs>
+        <w:ind w:left="3600" w:hanging="360"/>
+      </w:pPr>
+      <w:rPr>
+        <w:rFonts w:ascii="Wingdings" w:hAnsi="Wingdings" w:hint="default"/>
+        <w:sz w:val="20"/>
+      </w:rPr>
+    </w:lvl>
+    <w:lvl w:ilvl="5" w:tentative="1">
+      <w:start w:val="1"/>
+      <w:numFmt w:val="bullet"/>
+      <w:lvlText w:val=""/>
+      <w:lvlJc w:val="left"/>
+      <w:pPr>
+        <w:tabs>
+          <w:tab w:val="num" w:pos="4320"/>
+        </w:tabs>
+        <w:ind w:left="4320" w:hanging="360"/>
+      </w:pPr>
+      <w:rPr>
+        <w:rFonts w:ascii="Wingdings" w:hAnsi="Wingdings" w:hint="default"/>
+        <w:sz w:val="20"/>
+      </w:rPr>
+    </w:lvl>
+    <w:lvl w:ilvl="6" w:tentative="1">
+      <w:start w:val="1"/>
+      <w:numFmt w:val="bullet"/>
+      <w:lvlText w:val=""/>
+      <w:lvlJc w:val="left"/>
+      <w:pPr>
+        <w:tabs>
+          <w:tab w:val="num" w:pos="5040"/>
+        </w:tabs>
+        <w:ind w:left="5040" w:hanging="360"/>
+      </w:pPr>
+      <w:rPr>
+        <w:rFonts w:ascii="Wingdings" w:hAnsi="Wingdings" w:hint="default"/>
+        <w:sz w:val="20"/>
+      </w:rPr>
+    </w:lvl>
+    <w:lvl w:ilvl="7" w:tentative="1">
+      <w:start w:val="1"/>
+      <w:numFmt w:val="bullet"/>
+      <w:lvlText w:val=""/>
+      <w:lvlJc w:val="left"/>
+      <w:pPr>
+        <w:tabs>
+          <w:tab w:val="num" w:pos="5760"/>
+        </w:tabs>
+        <w:ind w:left="5760" w:hanging="360"/>
+      </w:pPr>
+      <w:rPr>
+        <w:rFonts w:ascii="Wingdings" w:hAnsi="Wingdings" w:hint="default"/>
+        <w:sz w:val="20"/>
+      </w:rPr>
+    </w:lvl>
+    <w:lvl w:ilvl="8" w:tentative="1">
+      <w:start w:val="1"/>
+      <w:numFmt w:val="bullet"/>
+      <w:lvlText w:val=""/>
+      <w:lvlJc w:val="left"/>
+      <w:pPr>
+        <w:tabs>
+          <w:tab w:val="num" w:pos="6480"/>
+        </w:tabs>
+        <w:ind w:left="6480" w:hanging="360"/>
+      </w:pPr>
+      <w:rPr>
+        <w:rFonts w:ascii="Wingdings" w:hAnsi="Wingdings" w:hint="default"/>
+        <w:sz w:val="20"/>
+      </w:rPr>
+    </w:lvl>
+  </w:abstractNum>
+  <w:abstractNum w:abstractNumId="7">
     <w:nsid w:val="28515F86"/>
     <w:multiLevelType w:val="multilevel"/>
     <w:tmpl w:val="AEFC6954"/>
@@ -3630,7 +4787,7 @@
       </w:pPr>
     </w:lvl>
   </w:abstractNum>
-  <w:abstractNum w:abstractNumId="5">
+  <w:abstractNum w:abstractNumId="8">
     <w:nsid w:val="293C1F3A"/>
     <w:multiLevelType w:val="multilevel"/>
     <w:tmpl w:val="39223D36"/>
@@ -3747,7 +4904,7 @@
       </w:pPr>
     </w:lvl>
   </w:abstractNum>
-  <w:abstractNum w:abstractNumId="6">
+  <w:abstractNum w:abstractNumId="9">
     <w:nsid w:val="2F5D4798"/>
     <w:multiLevelType w:val="hybridMultilevel"/>
     <w:tmpl w:val="1E528A2E"/>
@@ -3836,7 +4993,7 @@
       </w:pPr>
     </w:lvl>
   </w:abstractNum>
-  <w:abstractNum w:abstractNumId="7">
+  <w:abstractNum w:abstractNumId="10">
     <w:nsid w:val="34240225"/>
     <w:multiLevelType w:val="multilevel"/>
     <w:tmpl w:val="D6EEF0BA"/>
@@ -3953,7 +5110,156 @@
       </w:pPr>
     </w:lvl>
   </w:abstractNum>
-  <w:abstractNum w:abstractNumId="8">
+  <w:abstractNum w:abstractNumId="11">
+    <w:nsid w:val="35CF1024"/>
+    <w:multiLevelType w:val="multilevel"/>
+    <w:tmpl w:val="B3DA6AA6"/>
+    <w:lvl w:ilvl="0">
+      <w:start w:val="1"/>
+      <w:numFmt w:val="bullet"/>
+      <w:lvlText w:val=""/>
+      <w:lvlJc w:val="left"/>
+      <w:pPr>
+        <w:tabs>
+          <w:tab w:val="num" w:pos="720"/>
+        </w:tabs>
+        <w:ind w:left="720" w:hanging="360"/>
+      </w:pPr>
+      <w:rPr>
+        <w:rFonts w:ascii="Symbol" w:hAnsi="Symbol" w:hint="default"/>
+        <w:sz w:val="20"/>
+      </w:rPr>
+    </w:lvl>
+    <w:lvl w:ilvl="1" w:tentative="1">
+      <w:start w:val="1"/>
+      <w:numFmt w:val="bullet"/>
+      <w:lvlText w:val="o"/>
+      <w:lvlJc w:val="left"/>
+      <w:pPr>
+        <w:tabs>
+          <w:tab w:val="num" w:pos="1440"/>
+        </w:tabs>
+        <w:ind w:left="1440" w:hanging="360"/>
+      </w:pPr>
+      <w:rPr>
+        <w:rFonts w:ascii="Courier New" w:hAnsi="Courier New" w:hint="default"/>
+        <w:sz w:val="20"/>
+      </w:rPr>
+    </w:lvl>
+    <w:lvl w:ilvl="2" w:tentative="1">
+      <w:start w:val="1"/>
+      <w:numFmt w:val="bullet"/>
+      <w:lvlText w:val=""/>
+      <w:lvlJc w:val="left"/>
+      <w:pPr>
+        <w:tabs>
+          <w:tab w:val="num" w:pos="2160"/>
+        </w:tabs>
+        <w:ind w:left="2160" w:hanging="360"/>
+      </w:pPr>
+      <w:rPr>
+        <w:rFonts w:ascii="Wingdings" w:hAnsi="Wingdings" w:hint="default"/>
+        <w:sz w:val="20"/>
+      </w:rPr>
+    </w:lvl>
+    <w:lvl w:ilvl="3" w:tentative="1">
+      <w:start w:val="1"/>
+      <w:numFmt w:val="bullet"/>
+      <w:lvlText w:val=""/>
+      <w:lvlJc w:val="left"/>
+      <w:pPr>
+        <w:tabs>
+          <w:tab w:val="num" w:pos="2880"/>
+        </w:tabs>
+        <w:ind w:left="2880" w:hanging="360"/>
+      </w:pPr>
+      <w:rPr>
+        <w:rFonts w:ascii="Wingdings" w:hAnsi="Wingdings" w:hint="default"/>
+        <w:sz w:val="20"/>
+      </w:rPr>
+    </w:lvl>
+    <w:lvl w:ilvl="4" w:tentative="1">
+      <w:start w:val="1"/>
+      <w:numFmt w:val="bullet"/>
+      <w:lvlText w:val=""/>
+      <w:lvlJc w:val="left"/>
+      <w:pPr>
+        <w:tabs>
+          <w:tab w:val="num" w:pos="3600"/>
+        </w:tabs>
+        <w:ind w:left="3600" w:hanging="360"/>
+      </w:pPr>
+      <w:rPr>
+        <w:rFonts w:ascii="Wingdings" w:hAnsi="Wingdings" w:hint="default"/>
+        <w:sz w:val="20"/>
+      </w:rPr>
+    </w:lvl>
+    <w:lvl w:ilvl="5" w:tentative="1">
+      <w:start w:val="1"/>
+      <w:numFmt w:val="bullet"/>
+      <w:lvlText w:val=""/>
+      <w:lvlJc w:val="left"/>
+      <w:pPr>
+        <w:tabs>
+          <w:tab w:val="num" w:pos="4320"/>
+        </w:tabs>
+        <w:ind w:left="4320" w:hanging="360"/>
+      </w:pPr>
+      <w:rPr>
+        <w:rFonts w:ascii="Wingdings" w:hAnsi="Wingdings" w:hint="default"/>
+        <w:sz w:val="20"/>
+      </w:rPr>
+    </w:lvl>
+    <w:lvl w:ilvl="6" w:tentative="1">
+      <w:start w:val="1"/>
+      <w:numFmt w:val="bullet"/>
+      <w:lvlText w:val=""/>
+      <w:lvlJc w:val="left"/>
+      <w:pPr>
+        <w:tabs>
+          <w:tab w:val="num" w:pos="5040"/>
+        </w:tabs>
+        <w:ind w:left="5040" w:hanging="360"/>
+      </w:pPr>
+      <w:rPr>
+        <w:rFonts w:ascii="Wingdings" w:hAnsi="Wingdings" w:hint="default"/>
+        <w:sz w:val="20"/>
+      </w:rPr>
+    </w:lvl>
+    <w:lvl w:ilvl="7" w:tentative="1">
+      <w:start w:val="1"/>
+      <w:numFmt w:val="bullet"/>
+      <w:lvlText w:val=""/>
+      <w:lvlJc w:val="left"/>
+      <w:pPr>
+        <w:tabs>
+          <w:tab w:val="num" w:pos="5760"/>
+        </w:tabs>
+        <w:ind w:left="5760" w:hanging="360"/>
+      </w:pPr>
+      <w:rPr>
+        <w:rFonts w:ascii="Wingdings" w:hAnsi="Wingdings" w:hint="default"/>
+        <w:sz w:val="20"/>
+      </w:rPr>
+    </w:lvl>
+    <w:lvl w:ilvl="8" w:tentative="1">
+      <w:start w:val="1"/>
+      <w:numFmt w:val="bullet"/>
+      <w:lvlText w:val=""/>
+      <w:lvlJc w:val="left"/>
+      <w:pPr>
+        <w:tabs>
+          <w:tab w:val="num" w:pos="6480"/>
+        </w:tabs>
+        <w:ind w:left="6480" w:hanging="360"/>
+      </w:pPr>
+      <w:rPr>
+        <w:rFonts w:ascii="Wingdings" w:hAnsi="Wingdings" w:hint="default"/>
+        <w:sz w:val="20"/>
+      </w:rPr>
+    </w:lvl>
+  </w:abstractNum>
+  <w:abstractNum w:abstractNumId="12">
     <w:nsid w:val="3BBC4C3A"/>
     <w:multiLevelType w:val="multilevel"/>
     <w:tmpl w:val="1B7266F2"/>
@@ -4102,7 +5408,7 @@
       </w:rPr>
     </w:lvl>
   </w:abstractNum>
-  <w:abstractNum w:abstractNumId="9">
+  <w:abstractNum w:abstractNumId="13">
     <w:nsid w:val="3F392F42"/>
     <w:multiLevelType w:val="multilevel"/>
     <w:tmpl w:val="40DA68A8"/>
@@ -4215,7 +5521,7 @@
       </w:pPr>
     </w:lvl>
   </w:abstractNum>
-  <w:abstractNum w:abstractNumId="10">
+  <w:abstractNum w:abstractNumId="14">
     <w:nsid w:val="5F0168F7"/>
     <w:multiLevelType w:val="multilevel"/>
     <w:tmpl w:val="176CFEB6"/>
@@ -4328,7 +5634,7 @@
       </w:pPr>
     </w:lvl>
   </w:abstractNum>
-  <w:abstractNum w:abstractNumId="11">
+  <w:abstractNum w:abstractNumId="15">
     <w:nsid w:val="684F61CF"/>
     <w:multiLevelType w:val="multilevel"/>
     <w:tmpl w:val="3956EF24"/>
@@ -4477,7 +5783,7 @@
       </w:rPr>
     </w:lvl>
   </w:abstractNum>
-  <w:abstractNum w:abstractNumId="12">
+  <w:abstractNum w:abstractNumId="16">
     <w:nsid w:val="7F745204"/>
     <w:multiLevelType w:val="multilevel"/>
     <w:tmpl w:val="62721FE4"/>
@@ -4627,43 +5933,55 @@
     </w:lvl>
   </w:abstractNum>
   <w:num w:numId="1">
+    <w:abstractNumId w:val="9"/>
+  </w:num>
+  <w:num w:numId="2">
+    <w:abstractNumId w:val="3"/>
+  </w:num>
+  <w:num w:numId="3">
+    <w:abstractNumId w:val="13"/>
+  </w:num>
+  <w:num w:numId="4">
+    <w:abstractNumId w:val="7"/>
+  </w:num>
+  <w:num w:numId="5">
+    <w:abstractNumId w:val="4"/>
+  </w:num>
+  <w:num w:numId="6">
+    <w:abstractNumId w:val="10"/>
+  </w:num>
+  <w:num w:numId="7">
+    <w:abstractNumId w:val="14"/>
+  </w:num>
+  <w:num w:numId="8">
+    <w:abstractNumId w:val="16"/>
+  </w:num>
+  <w:num w:numId="9">
+    <w:abstractNumId w:val="1"/>
+  </w:num>
+  <w:num w:numId="10">
+    <w:abstractNumId w:val="8"/>
+  </w:num>
+  <w:num w:numId="11">
+    <w:abstractNumId w:val="5"/>
+  </w:num>
+  <w:num w:numId="12">
+    <w:abstractNumId w:val="12"/>
+  </w:num>
+  <w:num w:numId="13">
+    <w:abstractNumId w:val="15"/>
+  </w:num>
+  <w:num w:numId="14">
     <w:abstractNumId w:val="6"/>
   </w:num>
-  <w:num w:numId="2">
-    <w:abstractNumId w:val="1"/>
+  <w:num w:numId="15">
+    <w:abstractNumId w:val="11"/>
   </w:num>
-  <w:num w:numId="3">
-    <w:abstractNumId w:val="9"/>
-  </w:num>
-  <w:num w:numId="4">
-    <w:abstractNumId w:val="4"/>
-  </w:num>
-  <w:num w:numId="5">
-    <w:abstractNumId w:val="2"/>
-  </w:num>
-  <w:num w:numId="6">
-    <w:abstractNumId w:val="7"/>
-  </w:num>
-  <w:num w:numId="7">
-    <w:abstractNumId w:val="10"/>
-  </w:num>
-  <w:num w:numId="8">
-    <w:abstractNumId w:val="12"/>
-  </w:num>
-  <w:num w:numId="9">
+  <w:num w:numId="16">
     <w:abstractNumId w:val="0"/>
   </w:num>
-  <w:num w:numId="10">
-    <w:abstractNumId w:val="5"/>
-  </w:num>
-  <w:num w:numId="11">
-    <w:abstractNumId w:val="3"/>
-  </w:num>
-  <w:num w:numId="12">
-    <w:abstractNumId w:val="8"/>
-  </w:num>
-  <w:num w:numId="13">
-    <w:abstractNumId w:val="11"/>
+  <w:num w:numId="17">
+    <w:abstractNumId w:val="2"/>
   </w:num>
 </w:numbering>
 </file>

</xml_diff>